<commit_message>
mejorando metadada de pdf y html para zotero
</commit_message>
<xml_diff>
--- a/_site/posts/2026-01.02-configuracion-de-quarto-yml/index.docx
+++ b/_site/posts/2026-01.02-configuracion-de-quarto-yml/index.docx
@@ -175,7 +175,7 @@
         <w:t xml:space="preserve">: </w:t>
       </w:r>
       <w:r>
-        <w:t xml:space="preserve">conceptualización y redacción</w:t>
+        <w:t xml:space="preserve">conceptualización, metodología, análisis formal, investigación, recursos, curación de datos, redacción, visualización, supervisión, y administración del proyecto</w:t>
       </w:r>
     </w:p>
     <w:p>
@@ -183,7 +183,7 @@
         <w:pStyle w:val="BodyText"/>
       </w:pPr>
       <w:r>
-        <w:t xml:space="preserve">La correspondencia relativa a este artículo debe dirigirse a Edison Achalma, Escuela Profesional de Economía, Universidad Nacional de San Cristóbal de Huamanga, Ayacucho, AYA, Perú, Email:</w:t>
+        <w:t xml:space="preserve">La correspondencia relativa a este artículo debe dirigirse a Edison Achalma, Escuela Profesional de Economía, Universidad Nacional de San Cristóbal de Huamanga, Portal Independencia N° 57, Ayacucho, AYA 5001, Perú, Email:</w:t>
       </w:r>
       <w:r>
         <w:t xml:space="preserve"> </w:t>
@@ -20614,7 +20614,7 @@
         <w:rPr>
           <w:rStyle w:val="NormalTok"/>
         </w:rPr>
-        <w:t xml:space="preserve">    *Última actualización: 2026-01-02*</w:t>
+        <w:t xml:space="preserve">    *Última actualización: 2026-01-22*</w:t>
       </w:r>
     </w:p>
     <w:p>

</xml_diff>